<commit_message>
Añado texto del proyecto v1.1
</commit_message>
<xml_diff>
--- a/Contenido/TextoProyecto.docx
+++ b/Contenido/TextoProyecto.docx
@@ -1093,6 +1093,32 @@
       </w:r>
     </w:p>
     <w:p>
+      <w:r>
+        <w:t>-</w:t>
+      </w:r>
+      <w:proofErr w:type="spellStart"/>
+      <w:proofErr w:type="gramStart"/>
+      <w:r>
+        <w:t>Fork</w:t>
+      </w:r>
+      <w:proofErr w:type="spellEnd"/>
+      <w:r>
+        <w:t xml:space="preserve"> :</w:t>
+      </w:r>
+      <w:proofErr w:type="gramEnd"/>
+      <w:r>
+        <w:t xml:space="preserve"> Es un cliente </w:t>
+      </w:r>
+      <w:proofErr w:type="spellStart"/>
+      <w:r>
+        <w:t>Git</w:t>
+      </w:r>
+      <w:proofErr w:type="spellEnd"/>
+      <w:r>
+        <w:t xml:space="preserve"> que nos permite una representación visual de mis repositorios y el manejo de los mismos.</w:t>
+      </w:r>
+    </w:p>
+    <w:p>
       <w:pPr>
         <w:rPr>
           <w:b/>
@@ -1140,40 +1166,64 @@
           <w:b/>
         </w:rPr>
       </w:pPr>
+      <w:r>
+        <w:rPr>
+          <w:b/>
+        </w:rPr>
+        <w:t>Fuente usada:</w:t>
+      </w:r>
+    </w:p>
+    <w:p>
+      <w:proofErr w:type="spellStart"/>
+      <w:r>
+        <w:t>Berlin</w:t>
+      </w:r>
+      <w:proofErr w:type="spellEnd"/>
+      <w:r>
+        <w:t xml:space="preserve"> </w:t>
+      </w:r>
+      <w:proofErr w:type="spellStart"/>
+      <w:r>
+        <w:t>sans</w:t>
+      </w:r>
+      <w:proofErr w:type="spellEnd"/>
+      <w:r>
+        <w:t xml:space="preserve"> </w:t>
+      </w:r>
+      <w:proofErr w:type="spellStart"/>
+      <w:r>
+        <w:t>fb</w:t>
+      </w:r>
+      <w:proofErr w:type="spellEnd"/>
+      <w:r>
+        <w:t xml:space="preserve"> Demi Bold</w:t>
+      </w:r>
+    </w:p>
+    <w:p>
+      <w:r>
+        <w:t xml:space="preserve">Repositorio de </w:t>
+      </w:r>
+      <w:proofErr w:type="spellStart"/>
+      <w:r>
+        <w:t>gitHub</w:t>
+      </w:r>
+      <w:proofErr w:type="spellEnd"/>
+      <w:r>
+        <w:t>:</w:t>
+      </w:r>
+      <w:r>
+        <w:t xml:space="preserve"> </w:t>
+      </w:r>
+      <w:hyperlink r:id="rId5" w:history="1">
+        <w:r>
+          <w:rPr>
+            <w:rStyle w:val="Hipervnculo"/>
+          </w:rPr>
+          <w:t>https://github.com/victormanuelantacastro/Proyecto</w:t>
+        </w:r>
+      </w:hyperlink>
       <w:bookmarkStart w:id="0" w:name="_GoBack"/>
-      <w:r>
-        <w:rPr>
-          <w:b/>
-        </w:rPr>
-        <w:t>Fuente usada:</w:t>
-      </w:r>
-    </w:p>
-    <w:bookmarkEnd w:id="0"/>
-    <w:p>
-      <w:proofErr w:type="spellStart"/>
-      <w:r>
-        <w:t>Berlin</w:t>
-      </w:r>
-      <w:proofErr w:type="spellEnd"/>
-      <w:r>
-        <w:t xml:space="preserve"> </w:t>
-      </w:r>
-      <w:proofErr w:type="spellStart"/>
-      <w:r>
-        <w:t>sans</w:t>
-      </w:r>
-      <w:proofErr w:type="spellEnd"/>
-      <w:r>
-        <w:t xml:space="preserve"> </w:t>
-      </w:r>
-      <w:proofErr w:type="spellStart"/>
-      <w:r>
-        <w:t>fb</w:t>
-      </w:r>
-      <w:proofErr w:type="spellEnd"/>
-      <w:r>
-        <w:t xml:space="preserve"> Demi Bold</w:t>
-      </w:r>
+      <w:bookmarkEnd w:id="0"/>
     </w:p>
     <w:sectPr>
       <w:pgSz w:w="11906" w:h="16838"/>
@@ -1625,6 +1675,17 @@
       </w:tblBorders>
     </w:tblPr>
   </w:style>
+  <w:style w:type="character" w:styleId="Hipervnculo">
+    <w:name w:val="Hyperlink"/>
+    <w:basedOn w:val="Fuentedeprrafopredeter"/>
+    <w:uiPriority w:val="99"/>
+    <w:unhideWhenUsed/>
+    <w:rsid w:val="00152ABA"/>
+    <w:rPr>
+      <w:color w:val="0563C1" w:themeColor="hyperlink"/>
+      <w:u w:val="single"/>
+    </w:rPr>
+  </w:style>
 </w:styles>
 </file>
 

</xml_diff>